<commit_message>
Removed unnecessary whitespace for clarity
</commit_message>
<xml_diff>
--- a/examples/hello-x.docx
+++ b/examples/hello-x.docx
@@ -170,7 +170,7 @@
           <w:color w:val="000000"/>
           <w:sz w:val="21"/>
           <w:szCs w:val="21"/>
-          <w:lang w:val="en-US" w:eastAsia="en-GB"/>
+          <w:lang w:eastAsia="en-GB"/>
         </w:rPr>
       </w:pPr>
       <w:r>
@@ -185,16 +185,6 @@
       </w:r>
       <w:r>
         <w:rPr>
-          <w:rFonts w:ascii="Courier New" w:eastAsia="Times New Roman" w:hAnsi="Courier New" w:cs="Courier New"/>
-          <w:color w:val="000000"/>
-          <w:sz w:val="21"/>
-          <w:szCs w:val="21"/>
-          <w:lang w:eastAsia="en-GB"/>
-        </w:rPr>
-        <w:t xml:space="preserve"> </w:t>
-      </w:r>
-      <w:r>
-        <w:rPr>
           <w:rFonts w:ascii="Gill Sans Ultra Bold" w:eastAsia="Times New Roman" w:hAnsi="Gill Sans Ultra Bold" w:cs="Arial"/>
           <w:color w:val="202122"/>
           <w:sz w:val="32"/>
@@ -205,16 +195,6 @@
       </w:r>
       <w:r>
         <w:rPr>
-          <w:rFonts w:ascii="Courier New" w:eastAsia="Times New Roman" w:hAnsi="Courier New" w:cs="Courier New"/>
-          <w:color w:val="000000"/>
-          <w:sz w:val="21"/>
-          <w:szCs w:val="21"/>
-          <w:lang w:eastAsia="en-GB"/>
-        </w:rPr>
-        <w:t xml:space="preserve"> </w:t>
-      </w:r>
-      <w:r>
-        <w:rPr>
           <w:rFonts w:ascii="Bauhaus 93" w:eastAsia="Times New Roman" w:hAnsi="Bauhaus 93" w:cs="Arial"/>
           <w:color w:val="202122"/>
           <w:sz w:val="32"/>
@@ -231,17 +211,7 @@
           <w:szCs w:val="32"/>
           <w:lang w:eastAsia="en-GB"/>
         </w:rPr>
-        <w:t xml:space="preserve"> x</w:t>
-      </w:r>
-      <w:r>
-        <w:rPr>
-          <w:rFonts w:ascii="Courier New" w:eastAsia="Times New Roman" w:hAnsi="Courier New" w:cs="Courier New"/>
-          <w:color w:val="000000"/>
-          <w:sz w:val="21"/>
-          <w:szCs w:val="21"/>
-          <w:lang w:eastAsia="en-GB"/>
-        </w:rPr>
-        <w:t xml:space="preserve"> </w:t>
+        <w:t>x</w:t>
       </w:r>
       <w:r>
         <w:rPr>
@@ -251,7 +221,7 @@
           <w:szCs w:val="32"/>
           <w:lang w:eastAsia="en-GB"/>
         </w:rPr>
-        <w:t>x x</w:t>
+        <w:t>xx</w:t>
       </w:r>
       <w:r>
         <w:rPr>
@@ -261,7 +231,7 @@
           <w:szCs w:val="32"/>
           <w:lang w:eastAsia="en-GB"/>
         </w:rPr>
-        <w:t xml:space="preserve"> x</w:t>
+        <w:t>x</w:t>
       </w:r>
       <w:r>
         <w:rPr>
@@ -271,17 +241,7 @@
           <w:szCs w:val="32"/>
           <w:lang w:eastAsia="en-GB"/>
         </w:rPr>
-        <w:t xml:space="preserve"> x</w:t>
-      </w:r>
-      <w:r>
-        <w:rPr>
-          <w:rFonts w:ascii="Courier New" w:eastAsia="Times New Roman" w:hAnsi="Courier New" w:cs="Courier New"/>
-          <w:color w:val="000000"/>
-          <w:sz w:val="21"/>
-          <w:szCs w:val="21"/>
-          <w:lang w:eastAsia="en-GB"/>
-        </w:rPr>
-        <w:t xml:space="preserve"> </w:t>
+        <w:t>x</w:t>
       </w:r>
       <w:r>
         <w:rPr>
@@ -295,33 +255,33 @@
       </w:r>
       <w:r>
         <w:rPr>
-          <w:rFonts w:ascii="Courier New" w:eastAsia="Times New Roman" w:hAnsi="Courier New" w:cs="Courier New"/>
-          <w:color w:val="000000"/>
-          <w:sz w:val="21"/>
-          <w:szCs w:val="21"/>
-          <w:lang w:eastAsia="en-GB"/>
-        </w:rPr>
-        <w:t xml:space="preserve"> </w:t>
-      </w:r>
-      <w:r>
-        <w:rPr>
           <w:rFonts w:ascii="Bauhaus 93" w:eastAsia="Times New Roman" w:hAnsi="Bauhaus 93" w:cs="Arial"/>
           <w:color w:val="202122"/>
           <w:sz w:val="32"/>
           <w:szCs w:val="32"/>
           <w:lang w:eastAsia="en-GB"/>
         </w:rPr>
-        <w:t>x</w:t>
-      </w:r>
-      <w:r>
-        <w:rPr>
-          <w:rFonts w:ascii="Courier New" w:eastAsia="Times New Roman" w:hAnsi="Courier New" w:cs="Courier New"/>
-          <w:color w:val="000000"/>
-          <w:sz w:val="21"/>
-          <w:szCs w:val="21"/>
-          <w:lang w:eastAsia="en-GB"/>
-        </w:rPr>
-        <w:t xml:space="preserve"> </w:t>
+        <w:t>xxx</w:t>
+      </w:r>
+      <w:r>
+        <w:rPr>
+          <w:rFonts w:ascii="Arial" w:eastAsia="Times New Roman" w:hAnsi="Arial" w:cs="Arial"/>
+          <w:color w:val="202122"/>
+          <w:sz w:val="32"/>
+          <w:szCs w:val="32"/>
+          <w:lang w:eastAsia="en-GB"/>
+        </w:rPr>
+        <w:t>x</w:t>
+      </w:r>
+      <w:r>
+        <w:rPr>
+          <w:rFonts w:ascii="Wingdings" w:eastAsia="Times New Roman" w:hAnsi="Wingdings" w:cs="Arial"/>
+          <w:color w:val="202122"/>
+          <w:sz w:val="32"/>
+          <w:szCs w:val="32"/>
+          <w:lang w:eastAsia="en-GB"/>
+        </w:rPr>
+        <w:t>x</w:t>
       </w:r>
       <w:r>
         <w:rPr>
@@ -335,13 +295,43 @@
       </w:r>
       <w:r>
         <w:rPr>
-          <w:rFonts w:ascii="Courier New" w:eastAsia="Times New Roman" w:hAnsi="Courier New" w:cs="Courier New"/>
-          <w:color w:val="000000"/>
-          <w:sz w:val="21"/>
-          <w:szCs w:val="21"/>
-          <w:lang w:eastAsia="en-GB"/>
-        </w:rPr>
-        <w:t xml:space="preserve"> </w:t>
+          <w:rFonts w:ascii="Gill Sans Ultra Bold" w:eastAsia="Times New Roman" w:hAnsi="Gill Sans Ultra Bold" w:cs="Arial"/>
+          <w:color w:val="202122"/>
+          <w:sz w:val="32"/>
+          <w:szCs w:val="32"/>
+          <w:lang w:eastAsia="en-GB"/>
+        </w:rPr>
+        <w:t>x</w:t>
+      </w:r>
+      <w:r>
+        <w:rPr>
+          <w:rFonts w:ascii="Aharoni" w:eastAsia="Times New Roman" w:hAnsi="Aharoni" w:cs="Aharoni" w:hint="cs"/>
+          <w:color w:val="202122"/>
+          <w:sz w:val="32"/>
+          <w:szCs w:val="32"/>
+          <w:lang w:eastAsia="en-GB"/>
+        </w:rPr>
+        <w:t>xxx</w:t>
+      </w:r>
+      <w:r>
+        <w:rPr>
+          <w:rFonts w:ascii="Wingdings" w:eastAsia="Times New Roman" w:hAnsi="Wingdings" w:cs="Arial"/>
+          <w:color w:val="202122"/>
+          <w:sz w:val="32"/>
+          <w:szCs w:val="32"/>
+          <w:lang w:eastAsia="en-GB"/>
+        </w:rPr>
+        <w:t>xxx</w:t>
+      </w:r>
+      <w:r>
+        <w:rPr>
+          <w:rFonts w:ascii="Arial" w:eastAsia="Times New Roman" w:hAnsi="Arial" w:cs="Arial"/>
+          <w:color w:val="202122"/>
+          <w:sz w:val="32"/>
+          <w:szCs w:val="32"/>
+          <w:lang w:eastAsia="en-GB"/>
+        </w:rPr>
+        <w:t>xxx</w:t>
       </w:r>
       <w:r>
         <w:rPr>
@@ -355,13 +345,13 @@
       </w:r>
       <w:r>
         <w:rPr>
-          <w:rFonts w:ascii="Courier New" w:eastAsia="Times New Roman" w:hAnsi="Courier New" w:cs="Courier New"/>
-          <w:color w:val="000000"/>
-          <w:sz w:val="21"/>
-          <w:szCs w:val="21"/>
-          <w:lang w:eastAsia="en-GB"/>
-        </w:rPr>
-        <w:t xml:space="preserve"> </w:t>
+          <w:rFonts w:ascii="Wingdings" w:eastAsia="Times New Roman" w:hAnsi="Wingdings" w:cs="Arial"/>
+          <w:color w:val="202122"/>
+          <w:sz w:val="32"/>
+          <w:szCs w:val="32"/>
+          <w:lang w:eastAsia="en-GB"/>
+        </w:rPr>
+        <w:t>x</w:t>
       </w:r>
       <w:r>
         <w:rPr>
@@ -375,43 +365,83 @@
       </w:r>
       <w:r>
         <w:rPr>
-          <w:rFonts w:ascii="Wingdings" w:eastAsia="Times New Roman" w:hAnsi="Wingdings" w:cs="Arial"/>
-          <w:color w:val="202122"/>
-          <w:sz w:val="32"/>
-          <w:szCs w:val="32"/>
-          <w:lang w:eastAsia="en-GB"/>
-        </w:rPr>
-        <w:t>x</w:t>
-      </w:r>
-      <w:r>
-        <w:rPr>
           <w:rFonts w:ascii="Bauhaus 93" w:eastAsia="Times New Roman" w:hAnsi="Bauhaus 93" w:cs="Arial"/>
           <w:color w:val="202122"/>
           <w:sz w:val="32"/>
           <w:szCs w:val="32"/>
           <w:lang w:eastAsia="en-GB"/>
         </w:rPr>
-        <w:t xml:space="preserve"> x</w:t>
-      </w:r>
-      <w:r>
-        <w:rPr>
-          <w:rFonts w:ascii="Gill Sans Ultra Bold" w:eastAsia="Times New Roman" w:hAnsi="Gill Sans Ultra Bold" w:cs="Arial"/>
-          <w:color w:val="202122"/>
-          <w:sz w:val="32"/>
-          <w:szCs w:val="32"/>
-          <w:lang w:eastAsia="en-GB"/>
-        </w:rPr>
-        <w:t xml:space="preserve"> x</w:t>
-      </w:r>
-      <w:r>
-        <w:rPr>
-          <w:rFonts w:ascii="Courier New" w:eastAsia="Times New Roman" w:hAnsi="Courier New" w:cs="Courier New"/>
-          <w:color w:val="000000"/>
-          <w:sz w:val="21"/>
-          <w:szCs w:val="21"/>
-          <w:lang w:eastAsia="en-GB"/>
-        </w:rPr>
-        <w:t xml:space="preserve"> </w:t>
+        <w:t>x</w:t>
+      </w:r>
+      <w:r>
+        <w:rPr>
+          <w:rFonts w:ascii="Bodoni MT Poster Compressed" w:eastAsia="Times New Roman" w:hAnsi="Bodoni MT Poster Compressed" w:cs="Arial"/>
+          <w:color w:val="202122"/>
+          <w:sz w:val="32"/>
+          <w:szCs w:val="32"/>
+          <w:lang w:eastAsia="en-GB"/>
+        </w:rPr>
+        <w:t>x</w:t>
+      </w:r>
+      <w:r>
+        <w:rPr>
+          <w:rFonts w:ascii="Bauhaus 93" w:eastAsia="Times New Roman" w:hAnsi="Bauhaus 93" w:cs="Arial"/>
+          <w:color w:val="202122"/>
+          <w:sz w:val="32"/>
+          <w:szCs w:val="32"/>
+          <w:lang w:eastAsia="en-GB"/>
+        </w:rPr>
+        <w:t>xxx</w:t>
+      </w:r>
+      <w:r>
+        <w:rPr>
+          <w:rFonts w:ascii="Bodoni MT Poster Compressed" w:eastAsia="Times New Roman" w:hAnsi="Bodoni MT Poster Compressed" w:cs="Arial"/>
+          <w:color w:val="202122"/>
+          <w:sz w:val="32"/>
+          <w:szCs w:val="32"/>
+          <w:lang w:eastAsia="en-GB"/>
+        </w:rPr>
+        <w:t>x</w:t>
+      </w:r>
+      <w:r>
+        <w:rPr>
+          <w:rFonts w:ascii="Arial" w:eastAsia="Times New Roman" w:hAnsi="Arial" w:cs="Arial"/>
+          <w:color w:val="202122"/>
+          <w:sz w:val="32"/>
+          <w:szCs w:val="32"/>
+          <w:lang w:eastAsia="en-GB"/>
+        </w:rPr>
+        <w:t>x</w:t>
+      </w:r>
+      <w:r>
+        <w:rPr>
+          <w:rFonts w:ascii="Bodoni MT Poster Compressed" w:eastAsia="Times New Roman" w:hAnsi="Bodoni MT Poster Compressed" w:cs="Arial"/>
+          <w:color w:val="202122"/>
+          <w:sz w:val="32"/>
+          <w:szCs w:val="32"/>
+          <w:lang w:eastAsia="en-GB"/>
+        </w:rPr>
+        <w:t>xx</w:t>
+      </w:r>
+      <w:r>
+        <w:rPr>
+          <w:rFonts w:ascii="Arial" w:eastAsia="Times New Roman" w:hAnsi="Arial" w:cs="Arial"/>
+          <w:color w:val="202122"/>
+          <w:sz w:val="32"/>
+          <w:szCs w:val="32"/>
+          <w:lang w:eastAsia="en-GB"/>
+        </w:rPr>
+        <w:t>x</w:t>
+      </w:r>
+      <w:r>
+        <w:rPr>
+          <w:rFonts w:ascii="Bodoni MT Poster Compressed" w:eastAsia="Times New Roman" w:hAnsi="Bodoni MT Poster Compressed" w:cs="Arial"/>
+          <w:color w:val="202122"/>
+          <w:sz w:val="32"/>
+          <w:szCs w:val="32"/>
+          <w:lang w:eastAsia="en-GB"/>
+        </w:rPr>
+        <w:t>x</w:t>
       </w:r>
       <w:r>
         <w:rPr>
@@ -421,17 +451,57 @@
           <w:szCs w:val="32"/>
           <w:lang w:eastAsia="en-GB"/>
         </w:rPr>
-        <w:t>x x x</w:t>
-      </w:r>
-      <w:r>
-        <w:rPr>
-          <w:rFonts w:ascii="Wingdings" w:eastAsia="Times New Roman" w:hAnsi="Wingdings" w:cs="Arial"/>
-          <w:color w:val="202122"/>
-          <w:sz w:val="32"/>
-          <w:szCs w:val="32"/>
-          <w:lang w:val="en-US" w:eastAsia="en-GB"/>
-        </w:rPr>
-        <w:t>xxx</w:t>
+        <w:t>xxxx</w:t>
+      </w:r>
+      <w:r>
+        <w:rPr>
+          <w:rFonts w:ascii="Bauhaus 93" w:eastAsia="Times New Roman" w:hAnsi="Bauhaus 93" w:cs="Arial"/>
+          <w:color w:val="202122"/>
+          <w:sz w:val="32"/>
+          <w:szCs w:val="32"/>
+          <w:lang w:eastAsia="en-GB"/>
+        </w:rPr>
+        <w:t>x</w:t>
+      </w:r>
+      <w:r>
+        <w:rPr>
+          <w:rFonts w:ascii="Bodoni MT Poster Compressed" w:eastAsia="Times New Roman" w:hAnsi="Bodoni MT Poster Compressed" w:cs="Arial"/>
+          <w:color w:val="202122"/>
+          <w:sz w:val="32"/>
+          <w:szCs w:val="32"/>
+          <w:lang w:eastAsia="en-GB"/>
+        </w:rPr>
+        <w:t>x</w:t>
+      </w:r>
+      <w:r>
+        <w:rPr>
+          <w:rFonts w:ascii="Aharoni" w:eastAsia="Times New Roman" w:hAnsi="Aharoni" w:cs="Aharoni" w:hint="cs"/>
+          <w:color w:val="202122"/>
+          <w:sz w:val="32"/>
+          <w:szCs w:val="32"/>
+          <w:lang w:eastAsia="en-GB"/>
+        </w:rPr>
+        <w:t>x</w:t>
+      </w:r>
+      <w:r>
+        <w:rPr>
+          <w:rFonts w:ascii="Algerian" w:eastAsia="Times New Roman" w:hAnsi="Algerian" w:cs="Arial"/>
+          <w:color w:val="202122"/>
+          <w:sz w:val="32"/>
+          <w:szCs w:val="32"/>
+          <w:lang w:eastAsia="en-GB"/>
+        </w:rPr>
+        <w:t>x</w:t>
+      </w:r>
+      <w:r>
+        <w:rPr>
+          <w:rFonts w:ascii="Bodoni MT Poster Compressed" w:eastAsia="Times New Roman" w:hAnsi="Bodoni MT Poster Compressed" w:cs="Arial"/>
+          <w:color w:val="202122"/>
+          <w:sz w:val="32"/>
+          <w:szCs w:val="32"/>
+          <w:lang w:eastAsia="en-GB"/>
+        </w:rPr>
+        <w:t>x</w:t>
       </w:r>
       <w:r>
         <w:rPr>
@@ -441,7 +511,67 @@
           <w:szCs w:val="32"/>
           <w:lang w:eastAsia="en-GB"/>
         </w:rPr>
-        <w:t xml:space="preserve"> x x x</w:t>
+        <w:t>xxxxx</w:t>
+      </w:r>
+      <w:r>
+        <w:rPr>
+          <w:rFonts w:ascii="Bodoni MT Poster Compressed" w:eastAsia="Times New Roman" w:hAnsi="Bodoni MT Poster Compressed" w:cs="Arial"/>
+          <w:color w:val="202122"/>
+          <w:sz w:val="32"/>
+          <w:szCs w:val="32"/>
+          <w:lang w:eastAsia="en-GB"/>
+        </w:rPr>
+        <w:t>x</w:t>
+      </w:r>
+      <w:r>
+        <w:rPr>
+          <w:rFonts w:ascii="Arial" w:eastAsia="Times New Roman" w:hAnsi="Arial" w:cs="Arial"/>
+          <w:color w:val="202122"/>
+          <w:sz w:val="32"/>
+          <w:szCs w:val="32"/>
+          <w:lang w:eastAsia="en-GB"/>
+        </w:rPr>
+        <w:t>x</w:t>
+      </w:r>
+      <w:r>
+        <w:rPr>
+          <w:rFonts w:ascii="Bodoni MT Poster Compressed" w:eastAsia="Times New Roman" w:hAnsi="Bodoni MT Poster Compressed" w:cs="Arial"/>
+          <w:color w:val="202122"/>
+          <w:sz w:val="32"/>
+          <w:szCs w:val="32"/>
+          <w:lang w:eastAsia="en-GB"/>
+        </w:rPr>
+        <w:t>x</w:t>
+      </w:r>
+      <w:r>
+        <w:rPr>
+          <w:rFonts w:ascii="Aharoni" w:eastAsia="Times New Roman" w:hAnsi="Aharoni" w:cs="Aharoni" w:hint="cs"/>
+          <w:color w:val="202122"/>
+          <w:sz w:val="32"/>
+          <w:szCs w:val="32"/>
+          <w:lang w:eastAsia="en-GB"/>
+        </w:rPr>
+        <w:t>xx</w:t>
+      </w:r>
+      <w:r>
+        <w:rPr>
+          <w:rFonts w:ascii="Bodoni MT Poster Compressed" w:eastAsia="Times New Roman" w:hAnsi="Bodoni MT Poster Compressed" w:cs="Arial"/>
+          <w:color w:val="202122"/>
+          <w:sz w:val="32"/>
+          <w:szCs w:val="32"/>
+          <w:lang w:eastAsia="en-GB"/>
+        </w:rPr>
+        <w:t>x</w:t>
+      </w:r>
+      <w:r>
+        <w:rPr>
+          <w:rFonts w:ascii="Aharoni" w:eastAsia="Times New Roman" w:hAnsi="Aharoni" w:cs="Aharoni" w:hint="cs"/>
+          <w:color w:val="202122"/>
+          <w:sz w:val="32"/>
+          <w:szCs w:val="32"/>
+          <w:lang w:eastAsia="en-GB"/>
+        </w:rPr>
+        <w:t>x</w:t>
       </w:r>
       <w:r>
         <w:rPr>
@@ -451,37 +581,7 @@
           <w:szCs w:val="32"/>
           <w:lang w:eastAsia="en-GB"/>
         </w:rPr>
-        <w:t xml:space="preserve"> x</w:t>
-      </w:r>
-      <w:r>
-        <w:rPr>
-          <w:rFonts w:ascii="Wingdings" w:eastAsia="Times New Roman" w:hAnsi="Wingdings" w:cs="Arial"/>
-          <w:color w:val="202122"/>
-          <w:sz w:val="32"/>
-          <w:szCs w:val="32"/>
-          <w:lang w:val="en-US" w:eastAsia="en-GB"/>
-        </w:rPr>
-        <w:t>x</w:t>
-      </w:r>
-      <w:r>
-        <w:rPr>
-          <w:rFonts w:ascii="Arial" w:eastAsia="Times New Roman" w:hAnsi="Arial" w:cs="Arial"/>
-          <w:color w:val="202122"/>
-          <w:sz w:val="32"/>
-          <w:szCs w:val="32"/>
-          <w:lang w:eastAsia="en-GB"/>
-        </w:rPr>
-        <w:t xml:space="preserve"> x</w:t>
-      </w:r>
-      <w:r>
-        <w:rPr>
-          <w:rFonts w:ascii="Bauhaus 93" w:eastAsia="Times New Roman" w:hAnsi="Bauhaus 93" w:cs="Arial"/>
-          <w:color w:val="202122"/>
-          <w:sz w:val="32"/>
-          <w:szCs w:val="32"/>
-          <w:lang w:eastAsia="en-GB"/>
-        </w:rPr>
-        <w:t xml:space="preserve"> x</w:t>
+        <w:t>x</w:t>
       </w:r>
       <w:r>
         <w:rPr>
@@ -489,253 +589,9 @@
           <w:color w:val="202122"/>
           <w:sz w:val="32"/>
           <w:szCs w:val="32"/>
-          <w:lang w:val="en-US" w:eastAsia="en-GB"/>
-        </w:rPr>
-        <w:t xml:space="preserve"> x</w:t>
-      </w:r>
-      <w:r>
-        <w:rPr>
-          <w:rFonts w:ascii="Bauhaus 93" w:eastAsia="Times New Roman" w:hAnsi="Bauhaus 93" w:cs="Arial"/>
-          <w:color w:val="202122"/>
-          <w:sz w:val="32"/>
-          <w:szCs w:val="32"/>
-          <w:lang w:eastAsia="en-GB"/>
-        </w:rPr>
-        <w:t xml:space="preserve"> x x x</w:t>
-      </w:r>
-      <w:r>
-        <w:rPr>
-          <w:rFonts w:ascii="Bodoni MT Poster Compressed" w:eastAsia="Times New Roman" w:hAnsi="Bodoni MT Poster Compressed" w:cs="Arial"/>
-          <w:color w:val="202122"/>
-          <w:sz w:val="32"/>
-          <w:szCs w:val="32"/>
-          <w:lang w:val="en-US" w:eastAsia="en-GB"/>
-        </w:rPr>
-        <w:t xml:space="preserve"> x</w:t>
-      </w:r>
-      <w:r>
-        <w:rPr>
-          <w:rFonts w:ascii="Arial" w:eastAsia="Times New Roman" w:hAnsi="Arial" w:cs="Arial"/>
-          <w:color w:val="202122"/>
-          <w:sz w:val="32"/>
-          <w:szCs w:val="32"/>
-          <w:lang w:eastAsia="en-GB"/>
-        </w:rPr>
-        <w:t xml:space="preserve"> x</w:t>
-      </w:r>
-      <w:r>
-        <w:rPr>
-          <w:rFonts w:ascii="Bodoni MT Poster Compressed" w:eastAsia="Times New Roman" w:hAnsi="Bodoni MT Poster Compressed" w:cs="Arial"/>
-          <w:color w:val="202122"/>
-          <w:sz w:val="32"/>
-          <w:szCs w:val="32"/>
-          <w:lang w:val="en-US" w:eastAsia="en-GB"/>
-        </w:rPr>
-        <w:t xml:space="preserve"> x </w:t>
-      </w:r>
-      <w:proofErr w:type="spellStart"/>
-      <w:r>
-        <w:rPr>
-          <w:rFonts w:ascii="Bodoni MT Poster Compressed" w:eastAsia="Times New Roman" w:hAnsi="Bodoni MT Poster Compressed" w:cs="Arial"/>
-          <w:color w:val="202122"/>
-          <w:sz w:val="32"/>
-          <w:szCs w:val="32"/>
-          <w:lang w:val="en-US" w:eastAsia="en-GB"/>
-        </w:rPr>
-        <w:t>x</w:t>
-      </w:r>
-      <w:proofErr w:type="spellEnd"/>
-      <w:r>
-        <w:rPr>
-          <w:rFonts w:ascii="Arial" w:eastAsia="Times New Roman" w:hAnsi="Arial" w:cs="Arial"/>
-          <w:color w:val="202122"/>
-          <w:sz w:val="32"/>
-          <w:szCs w:val="32"/>
-          <w:lang w:eastAsia="en-GB"/>
-        </w:rPr>
-        <w:t xml:space="preserve"> x</w:t>
-      </w:r>
-      <w:r>
-        <w:rPr>
-          <w:rFonts w:ascii="Bodoni MT Poster Compressed" w:eastAsia="Times New Roman" w:hAnsi="Bodoni MT Poster Compressed" w:cs="Arial"/>
-          <w:color w:val="202122"/>
-          <w:sz w:val="32"/>
-          <w:szCs w:val="32"/>
-          <w:lang w:val="en-US" w:eastAsia="en-GB"/>
-        </w:rPr>
-        <w:t xml:space="preserve"> x</w:t>
-      </w:r>
-      <w:r>
-        <w:rPr>
-          <w:rFonts w:ascii="Aharoni" w:eastAsia="Times New Roman" w:hAnsi="Aharoni" w:cs="Aharoni" w:hint="cs"/>
-          <w:color w:val="202122"/>
-          <w:sz w:val="32"/>
-          <w:szCs w:val="32"/>
-          <w:lang w:eastAsia="en-GB"/>
-        </w:rPr>
-        <w:t xml:space="preserve"> x x x x</w:t>
-      </w:r>
-      <w:r>
-        <w:rPr>
-          <w:rFonts w:ascii="Bauhaus 93" w:eastAsia="Times New Roman" w:hAnsi="Bauhaus 93" w:cs="Arial"/>
-          <w:color w:val="202122"/>
-          <w:sz w:val="32"/>
-          <w:szCs w:val="32"/>
-          <w:lang w:eastAsia="en-GB"/>
-        </w:rPr>
-        <w:t xml:space="preserve"> x</w:t>
-      </w:r>
-      <w:r>
-        <w:rPr>
-          <w:rFonts w:ascii="Bodoni MT Poster Compressed" w:eastAsia="Times New Roman" w:hAnsi="Bodoni MT Poster Compressed" w:cs="Arial"/>
-          <w:color w:val="202122"/>
-          <w:sz w:val="32"/>
-          <w:szCs w:val="32"/>
-          <w:lang w:val="en-US" w:eastAsia="en-GB"/>
-        </w:rPr>
-        <w:t xml:space="preserve"> x</w:t>
-      </w:r>
-      <w:r>
-        <w:rPr>
-          <w:rFonts w:ascii="Aharoni" w:eastAsia="Times New Roman" w:hAnsi="Aharoni" w:cs="Aharoni" w:hint="cs"/>
-          <w:color w:val="202122"/>
-          <w:sz w:val="32"/>
-          <w:szCs w:val="32"/>
-          <w:lang w:eastAsia="en-GB"/>
-        </w:rPr>
-        <w:t xml:space="preserve"> x</w:t>
-      </w:r>
-      <w:r>
-        <w:rPr>
-          <w:rFonts w:ascii="Courier New" w:eastAsia="Times New Roman" w:hAnsi="Courier New" w:cs="Courier New"/>
-          <w:color w:val="000000"/>
-          <w:sz w:val="21"/>
-          <w:szCs w:val="21"/>
-          <w:lang w:eastAsia="en-GB"/>
-        </w:rPr>
-        <w:t xml:space="preserve"> </w:t>
-      </w:r>
-      <w:r>
-        <w:rPr>
-          <w:rFonts w:ascii="Algerian" w:eastAsia="Times New Roman" w:hAnsi="Algerian" w:cs="Arial"/>
-          <w:color w:val="202122"/>
-          <w:sz w:val="32"/>
-          <w:szCs w:val="32"/>
-          <w:lang w:val="en-US" w:eastAsia="en-GB"/>
-        </w:rPr>
-        <w:t>x</w:t>
-      </w:r>
-      <w:r>
-        <w:rPr>
-          <w:rFonts w:ascii="Bodoni MT Poster Compressed" w:eastAsia="Times New Roman" w:hAnsi="Bodoni MT Poster Compressed" w:cs="Arial"/>
-          <w:color w:val="202122"/>
-          <w:sz w:val="32"/>
-          <w:szCs w:val="32"/>
-          <w:lang w:val="en-US" w:eastAsia="en-GB"/>
-        </w:rPr>
-        <w:t xml:space="preserve"> </w:t>
-      </w:r>
-      <w:proofErr w:type="spellStart"/>
-      <w:r>
-        <w:rPr>
-          <w:rFonts w:ascii="Bodoni MT Poster Compressed" w:eastAsia="Times New Roman" w:hAnsi="Bodoni MT Poster Compressed" w:cs="Arial"/>
-          <w:color w:val="202122"/>
-          <w:sz w:val="32"/>
-          <w:szCs w:val="32"/>
-          <w:lang w:val="en-US" w:eastAsia="en-GB"/>
-        </w:rPr>
-        <w:t>x</w:t>
-      </w:r>
-      <w:proofErr w:type="spellEnd"/>
-      <w:r>
-        <w:rPr>
-          <w:rFonts w:ascii="Arial" w:eastAsia="Times New Roman" w:hAnsi="Arial" w:cs="Arial"/>
-          <w:color w:val="202122"/>
-          <w:sz w:val="32"/>
-          <w:szCs w:val="32"/>
-          <w:lang w:eastAsia="en-GB"/>
-        </w:rPr>
-        <w:t xml:space="preserve"> x x x x x</w:t>
-      </w:r>
-      <w:r>
-        <w:rPr>
-          <w:rFonts w:ascii="Bodoni MT Poster Compressed" w:eastAsia="Times New Roman" w:hAnsi="Bodoni MT Poster Compressed" w:cs="Arial"/>
-          <w:color w:val="202122"/>
-          <w:sz w:val="32"/>
-          <w:szCs w:val="32"/>
-          <w:lang w:val="en-US" w:eastAsia="en-GB"/>
-        </w:rPr>
-        <w:t xml:space="preserve"> x</w:t>
-      </w:r>
-      <w:r>
-        <w:rPr>
-          <w:rFonts w:ascii="Arial" w:eastAsia="Times New Roman" w:hAnsi="Arial" w:cs="Arial"/>
-          <w:color w:val="202122"/>
-          <w:sz w:val="32"/>
-          <w:szCs w:val="32"/>
-          <w:lang w:eastAsia="en-GB"/>
-        </w:rPr>
-        <w:t xml:space="preserve"> x</w:t>
-      </w:r>
-      <w:r>
-        <w:rPr>
-          <w:rFonts w:ascii="Bodoni MT Poster Compressed" w:eastAsia="Times New Roman" w:hAnsi="Bodoni MT Poster Compressed" w:cs="Arial"/>
-          <w:color w:val="202122"/>
-          <w:sz w:val="32"/>
-          <w:szCs w:val="32"/>
-          <w:lang w:val="en-US" w:eastAsia="en-GB"/>
-        </w:rPr>
-        <w:t xml:space="preserve"> x</w:t>
-      </w:r>
-      <w:r>
-        <w:rPr>
-          <w:rFonts w:ascii="Aharoni" w:eastAsia="Times New Roman" w:hAnsi="Aharoni" w:cs="Aharoni" w:hint="cs"/>
-          <w:color w:val="202122"/>
-          <w:sz w:val="32"/>
-          <w:szCs w:val="32"/>
-          <w:lang w:eastAsia="en-GB"/>
-        </w:rPr>
-        <w:t xml:space="preserve"> x x</w:t>
-      </w:r>
-      <w:r>
-        <w:rPr>
-          <w:rFonts w:ascii="Bodoni MT Poster Compressed" w:eastAsia="Times New Roman" w:hAnsi="Bodoni MT Poster Compressed" w:cs="Arial"/>
-          <w:color w:val="202122"/>
-          <w:sz w:val="32"/>
-          <w:szCs w:val="32"/>
-          <w:lang w:val="en-US" w:eastAsia="en-GB"/>
-        </w:rPr>
-        <w:t xml:space="preserve"> x</w:t>
-      </w:r>
-      <w:r>
-        <w:rPr>
-          <w:rFonts w:ascii="Aharoni" w:eastAsia="Times New Roman" w:hAnsi="Aharoni" w:cs="Aharoni" w:hint="cs"/>
-          <w:color w:val="202122"/>
-          <w:sz w:val="32"/>
-          <w:szCs w:val="32"/>
-          <w:lang w:eastAsia="en-GB"/>
-        </w:rPr>
-        <w:t xml:space="preserve"> x</w:t>
-      </w:r>
-      <w:r>
-        <w:rPr>
-          <w:rFonts w:ascii="Bauhaus 93" w:eastAsia="Times New Roman" w:hAnsi="Bauhaus 93" w:cs="Arial"/>
-          <w:color w:val="202122"/>
-          <w:sz w:val="32"/>
-          <w:szCs w:val="32"/>
-          <w:lang w:eastAsia="en-GB"/>
-        </w:rPr>
-        <w:t xml:space="preserve"> x</w:t>
-      </w:r>
-      <w:r>
-        <w:rPr>
-          <w:rFonts w:ascii="Bodoni MT Poster Compressed" w:eastAsia="Times New Roman" w:hAnsi="Bodoni MT Poster Compressed" w:cs="Arial"/>
-          <w:color w:val="202122"/>
-          <w:sz w:val="32"/>
-          <w:szCs w:val="32"/>
-          <w:lang w:val="en-US" w:eastAsia="en-GB"/>
-        </w:rPr>
-        <w:t xml:space="preserve"> x</w:t>
+          <w:lang w:eastAsia="en-GB"/>
+        </w:rPr>
+        <w:t>x</w:t>
       </w:r>
     </w:p>
     <w:sectPr>

</xml_diff>